<commit_message>
Proj1 Class Work Wed. 9/20
Met with investigator and asked some questions. Did some planning for where I want to go with data cleaning.
</commit_message>
<xml_diff>
--- a/Project1/Docs/Proj1ClassNotes.docx
+++ b/Project1/Docs/Proj1ClassNotes.docx
@@ -15,13 +15,8 @@
           <w:numId w:val="1"/>
         </w:numPr>
       </w:pPr>
-      <w:proofErr w:type="gramStart"/>
-      <w:r>
-        <w:t>not</w:t>
-      </w:r>
-      <w:proofErr w:type="gramEnd"/>
-      <w:r>
-        <w:t xml:space="preserve"> all variables from data dictionary are in the dataset</w:t>
+      <w:r>
+        <w:t>not all variables from data dictionary are in the dataset</w:t>
       </w:r>
     </w:p>
     <w:p>
@@ -32,13 +27,8 @@
           <w:numId w:val="1"/>
         </w:numPr>
       </w:pPr>
-      <w:proofErr w:type="gramStart"/>
-      <w:r>
-        <w:t>not</w:t>
-      </w:r>
-      <w:proofErr w:type="gramEnd"/>
-      <w:r>
-        <w:t xml:space="preserve"> planning on including comorbidities unless there is a reason (example of comorbidity = </w:t>
+      <w:r>
+        <w:t xml:space="preserve">not planning on including comorbidities unless there is a reason (example of comorbidity = </w:t>
       </w:r>
       <w:proofErr w:type="spellStart"/>
       <w:r>
@@ -58,12 +48,10 @@
         </w:numPr>
       </w:pPr>
       <w:proofErr w:type="spellStart"/>
-      <w:proofErr w:type="gramStart"/>
       <w:r>
         <w:t>hbp</w:t>
       </w:r>
       <w:proofErr w:type="spellEnd"/>
-      <w:proofErr w:type="gramEnd"/>
       <w:r>
         <w:t>:</w:t>
       </w:r>
@@ -76,13 +64,8 @@
           <w:numId w:val="1"/>
         </w:numPr>
       </w:pPr>
-      <w:proofErr w:type="gramStart"/>
-      <w:r>
-        <w:t>not</w:t>
-      </w:r>
-      <w:proofErr w:type="gramEnd"/>
-      <w:r>
-        <w:t xml:space="preserve"> sure what the difference is between yes and yes from data trajectory or no and no from data trajectory</w:t>
+      <w:r>
+        <w:t>not sure what the difference is between yes and yes from data trajectory or no and no from data trajectory</w:t>
       </w:r>
     </w:p>
     <w:p>
@@ -93,8 +76,346 @@
           <w:numId w:val="1"/>
         </w:numPr>
       </w:pPr>
+    </w:p>
+    <w:p/>
+    <w:p/>
+    <w:p>
+      <w:r>
+        <w:t>Notes 9/20/17</w:t>
+      </w:r>
+    </w:p>
+    <w:p>
+      <w:r>
+        <w:t>Info About the Interim Analysis Presentation:</w:t>
+      </w:r>
+    </w:p>
+    <w:p>
+      <w:pPr>
+        <w:pStyle w:val="ListParagraph"/>
+        <w:numPr>
+          <w:ilvl w:val="0"/>
+          <w:numId w:val="2"/>
+        </w:numPr>
+      </w:pPr>
+      <w:r>
+        <w:t>Might ask – which of these variables do you really want me to look at</w:t>
+      </w:r>
+    </w:p>
+    <w:p>
+      <w:pPr>
+        <w:pStyle w:val="ListParagraph"/>
+        <w:numPr>
+          <w:ilvl w:val="0"/>
+          <w:numId w:val="2"/>
+        </w:numPr>
+      </w:pPr>
+      <w:r>
+        <w:t>might notice that there are 10 levels for this categorical variable (how can we re-do this)</w:t>
+      </w:r>
+    </w:p>
+    <w:p>
+      <w:pPr>
+        <w:pStyle w:val="ListParagraph"/>
+        <w:numPr>
+          <w:ilvl w:val="0"/>
+          <w:numId w:val="2"/>
+        </w:numPr>
+      </w:pPr>
+      <w:r>
+        <w:t>comment on any weird things you’ve noticed in data that you have questions about</w:t>
+      </w:r>
+    </w:p>
+    <w:p>
+      <w:pPr>
+        <w:pStyle w:val="ListParagraph"/>
+        <w:numPr>
+          <w:ilvl w:val="0"/>
+          <w:numId w:val="2"/>
+        </w:numPr>
+      </w:pPr>
+      <w:r>
+        <w:t xml:space="preserve">not graded on quality of presentation </w:t>
+      </w:r>
+    </w:p>
+    <w:p>
+      <w:pPr>
+        <w:pStyle w:val="ListParagraph"/>
+        <w:numPr>
+          <w:ilvl w:val="0"/>
+          <w:numId w:val="2"/>
+        </w:numPr>
+      </w:pPr>
+      <w:r>
+        <w:t>opportunity to get teachers to get a peek at what we’re trying to do so we can get feedback</w:t>
+      </w:r>
+    </w:p>
+    <w:p>
+      <w:pPr>
+        <w:pStyle w:val="ListParagraph"/>
+        <w:numPr>
+          <w:ilvl w:val="0"/>
+          <w:numId w:val="2"/>
+        </w:numPr>
+      </w:pPr>
+      <w:r>
+        <w:t>initially – do I understand the data (can I get enough questions on the slide to help understand questions)</w:t>
+      </w:r>
+    </w:p>
+    <w:p>
+      <w:pPr>
+        <w:pStyle w:val="ListParagraph"/>
+        <w:numPr>
+          <w:ilvl w:val="0"/>
+          <w:numId w:val="2"/>
+        </w:numPr>
+      </w:pPr>
+      <w:r>
+        <w:t xml:space="preserve">may includes some </w:t>
+      </w:r>
+      <w:proofErr w:type="spellStart"/>
+      <w:r>
+        <w:t>descriptives</w:t>
+      </w:r>
+      <w:proofErr w:type="spellEnd"/>
+      <w:r>
+        <w:t>, tables or graphs</w:t>
+      </w:r>
+    </w:p>
+    <w:p>
+      <w:pPr>
+        <w:pStyle w:val="ListParagraph"/>
+        <w:numPr>
+          <w:ilvl w:val="0"/>
+          <w:numId w:val="2"/>
+        </w:numPr>
+      </w:pPr>
+      <w:r>
+        <w:t xml:space="preserve">final (third slide) should say what </w:t>
+      </w:r>
+    </w:p>
+    <w:p/>
+    <w:p>
+      <w:r>
+        <w:t>My rough plan for now: 3 slides + title slide</w:t>
+      </w:r>
+    </w:p>
+    <w:p>
+      <w:r>
+        <w:t>Slide 1: Overview – describing what they want to answer and make sure you understand it</w:t>
+      </w:r>
+    </w:p>
+    <w:p>
+      <w:r>
+        <w:t>Slide 2: Things you’ve noticed in the data any far and questions</w:t>
+      </w:r>
+    </w:p>
+    <w:p>
+      <w:r>
+        <w:t>Slide 3: My plan for analysis</w:t>
+      </w:r>
+    </w:p>
+    <w:p/>
+    <w:p>
+      <w:r>
+        <w:t>Notes from last project:</w:t>
+      </w:r>
+    </w:p>
+    <w:p>
+      <w:r>
+        <w:t xml:space="preserve">How do you know you’ve ruled out clinically meaningful? Have investigator look at confidence intervals </w:t>
+      </w:r>
+    </w:p>
+    <w:p>
+      <w:pPr>
+        <w:ind w:left="720"/>
+      </w:pPr>
+      <w:r>
+        <w:t>If any clinically meaningful values are outside your CI then you’ve ruled them out and you don’t have an underpowered subject</w:t>
+      </w:r>
+    </w:p>
+    <w:p/>
+    <w:p>
+      <w:r>
+        <w:tab/>
+        <w:t xml:space="preserve">If there is some meaningful range included in the CI, then </w:t>
+      </w:r>
+    </w:p>
+    <w:p/>
+    <w:p>
+      <w:r>
+        <w:t xml:space="preserve">The overall treatment effect partial F-test will be the same regardless of the reference group you choose.  The partial F test looks at all possible treatment group comparisons to see if there is a significant overall effect of treatment. Changing the reference group changes the subset of pairwise comparisons that you are doing.  Only look at pairwise comparisons if get a significant partial F test (overall effect of treatment). Once you have that then you need to think about what types of pairwise comparisons you’d like to do. </w:t>
+      </w:r>
+    </w:p>
+    <w:p/>
+    <w:p>
+      <w:r>
+        <w:lastRenderedPageBreak/>
+        <w:t>Potentially joint modeling (modeling more than one outcome at once):</w:t>
+      </w:r>
+    </w:p>
+    <w:p>
+      <w:pPr>
+        <w:pStyle w:val="ListParagraph"/>
+        <w:numPr>
+          <w:ilvl w:val="0"/>
+          <w:numId w:val="3"/>
+        </w:numPr>
+      </w:pPr>
+      <w:r>
+        <w:t>Really have to think through assumptions</w:t>
+      </w:r>
+    </w:p>
+    <w:p>
+      <w:pPr>
+        <w:pStyle w:val="ListParagraph"/>
+        <w:numPr>
+          <w:ilvl w:val="0"/>
+          <w:numId w:val="3"/>
+        </w:numPr>
+      </w:pPr>
+      <w:r>
+        <w:t>Covariance structures can get more complex</w:t>
+      </w:r>
+    </w:p>
+    <w:p>
+      <w:pPr>
+        <w:pStyle w:val="ListParagraph"/>
+        <w:numPr>
+          <w:ilvl w:val="0"/>
+          <w:numId w:val="3"/>
+        </w:numPr>
+      </w:pPr>
+      <w:r>
+        <w:t xml:space="preserve">May not be more beneficial </w:t>
+      </w:r>
+    </w:p>
+    <w:p>
+      <w:pPr>
+        <w:pStyle w:val="ListParagraph"/>
+        <w:numPr>
+          <w:ilvl w:val="0"/>
+          <w:numId w:val="3"/>
+        </w:numPr>
+      </w:pPr>
+      <w:r>
+        <w:t>DO NOT NEED TO CONSIDER THIS TYPE OF MODELLING IN 6623</w:t>
+      </w:r>
+    </w:p>
+    <w:p/>
+    <w:p/>
+    <w:p>
+      <w:r>
+        <w:t>Comments when talking with Camille and asking questions:</w:t>
+      </w:r>
+    </w:p>
+    <w:p/>
+    <w:p>
+      <w:r>
+        <w:t>Q: Are there any covariates of particular interest to you or that you think are especially important?</w:t>
+      </w:r>
+    </w:p>
+    <w:p>
+      <w:r>
+        <w:t xml:space="preserve">A:  It is a cohort study so it is important </w:t>
+      </w:r>
+      <w:r>
+        <w:t>to control for general demographic stuff like age, BMI, and race/ethnicity</w:t>
+      </w:r>
+    </w:p>
+    <w:p>
+      <w:r>
+        <w:t>T</w:t>
+      </w:r>
+      <w:r>
+        <w:t>hink that there might be relationships with ethnicity and drug use</w:t>
+      </w:r>
+      <w:r>
+        <w:t>.</w:t>
+      </w:r>
+    </w:p>
+    <w:p>
+      <w:r>
+        <w:t>Think we</w:t>
+      </w:r>
+      <w:r>
+        <w:t xml:space="preserve"> will also need to control </w:t>
+      </w:r>
+      <w:r>
+        <w:t xml:space="preserve">socioeconomic </w:t>
+      </w:r>
+      <w:r>
+        <w:t xml:space="preserve">status in some way </w:t>
+      </w:r>
+      <w:r>
+        <w:t xml:space="preserve">(income or education) </w:t>
+      </w:r>
+      <w:r>
+        <w:t>because it may affect how people were able to get access to their</w:t>
+      </w:r>
+      <w:r>
+        <w:t xml:space="preserve"> medication</w:t>
+      </w:r>
+      <w:r>
+        <w:t>.</w:t>
+      </w:r>
+    </w:p>
+    <w:p/>
+    <w:p>
+      <w:r>
+        <w:t xml:space="preserve">Comment on adherence: People lie about how often they took their medicine, but we can’t track them so we have to go with what we have. Want to use it because it is a cohort study.  </w:t>
+      </w:r>
+      <w:r>
+        <w:t>Usually if people take 95% or more of there medication they have a good treatment response</w:t>
+      </w:r>
+      <w:r>
+        <w:t xml:space="preserve"> (my note: consider breaking this into a categorical variable)</w:t>
+      </w:r>
+    </w:p>
+    <w:p/>
+    <w:p>
+      <w:r>
+        <w:t>Email</w:t>
+      </w:r>
+      <w:r>
+        <w:t xml:space="preserve"> Camille to ask her</w:t>
+      </w:r>
+      <w:r>
+        <w:t xml:space="preserve"> to look up list of covariates controlled for and typically include in similar studies</w:t>
+      </w:r>
+    </w:p>
+    <w:p/>
+    <w:p>
+      <w:r>
+        <w:t>Make</w:t>
+      </w:r>
+      <w:r>
+        <w:t xml:space="preserve"> coding for</w:t>
+      </w:r>
+      <w:r>
+        <w:t xml:space="preserve"> impossible values and missing values</w:t>
+      </w:r>
+      <w:r>
+        <w:t xml:space="preserve"> all be</w:t>
+      </w:r>
+      <w:r>
+        <w:t xml:space="preserve"> missing </w:t>
+      </w:r>
+      <w:r>
+        <w:t>(NAs for R)</w:t>
+      </w:r>
       <w:bookmarkStart w:id="0" w:name="_GoBack"/>
       <w:bookmarkEnd w:id="0"/>
+    </w:p>
+    <w:p/>
+    <w:p>
+      <w:r>
+        <w:t>Q: Do you definitely want to look at all 4 outcome variables?</w:t>
+      </w:r>
+    </w:p>
+    <w:p>
+      <w:r>
+        <w:t>Yes!</w:t>
+      </w:r>
     </w:p>
     <w:sectPr>
       <w:pgSz w:w="12240" w:h="15840"/>
@@ -109,6 +430,232 @@
 <file path=word/numbering.xml><?xml version="1.0" encoding="utf-8"?>
 <w:numbering xmlns:wpc="http://schemas.microsoft.com/office/word/2010/wordprocessingCanvas" xmlns:mo="http://schemas.microsoft.com/office/mac/office/2008/main" xmlns:mc="http://schemas.openxmlformats.org/markup-compatibility/2006" xmlns:mv="urn:schemas-microsoft-com:mac:vml" xmlns:o="urn:schemas-microsoft-com:office:office" xmlns:r="http://schemas.openxmlformats.org/officeDocument/2006/relationships" xmlns:m="http://schemas.openxmlformats.org/officeDocument/2006/math" xmlns:v="urn:schemas-microsoft-com:vml" xmlns:wp14="http://schemas.microsoft.com/office/word/2010/wordprocessingDrawing" xmlns:wp="http://schemas.openxmlformats.org/drawingml/2006/wordprocessingDrawing" xmlns:w10="urn:schemas-microsoft-com:office:word" xmlns:w="http://schemas.openxmlformats.org/wordprocessingml/2006/main" xmlns:w14="http://schemas.microsoft.com/office/word/2010/wordml" xmlns:wpg="http://schemas.microsoft.com/office/word/2010/wordprocessingGroup" xmlns:wpi="http://schemas.microsoft.com/office/word/2010/wordprocessingInk" xmlns:wne="http://schemas.microsoft.com/office/word/2006/wordml" xmlns:wps="http://schemas.microsoft.com/office/word/2010/wordprocessingShape" mc:Ignorable="w14 wp14">
   <w:abstractNum w:abstractNumId="0">
+    <w:nsid w:val="24AA463B"/>
+    <w:multiLevelType w:val="hybridMultilevel"/>
+    <w:tmpl w:val="3286B6E0"/>
+    <w:lvl w:ilvl="0" w:tplc="04090001">
+      <w:start w:val="1"/>
+      <w:numFmt w:val="bullet"/>
+      <w:lvlText w:val=""/>
+      <w:lvlJc w:val="left"/>
+      <w:pPr>
+        <w:ind w:left="720" w:hanging="360"/>
+      </w:pPr>
+      <w:rPr>
+        <w:rFonts w:ascii="Symbol" w:hAnsi="Symbol" w:hint="default"/>
+      </w:rPr>
+    </w:lvl>
+    <w:lvl w:ilvl="1" w:tplc="04090003" w:tentative="1">
+      <w:start w:val="1"/>
+      <w:numFmt w:val="bullet"/>
+      <w:lvlText w:val="o"/>
+      <w:lvlJc w:val="left"/>
+      <w:pPr>
+        <w:ind w:left="1440" w:hanging="360"/>
+      </w:pPr>
+      <w:rPr>
+        <w:rFonts w:ascii="Courier New" w:hAnsi="Courier New" w:hint="default"/>
+      </w:rPr>
+    </w:lvl>
+    <w:lvl w:ilvl="2" w:tplc="04090005" w:tentative="1">
+      <w:start w:val="1"/>
+      <w:numFmt w:val="bullet"/>
+      <w:lvlText w:val=""/>
+      <w:lvlJc w:val="left"/>
+      <w:pPr>
+        <w:ind w:left="2160" w:hanging="360"/>
+      </w:pPr>
+      <w:rPr>
+        <w:rFonts w:ascii="Wingdings" w:hAnsi="Wingdings" w:hint="default"/>
+      </w:rPr>
+    </w:lvl>
+    <w:lvl w:ilvl="3" w:tplc="04090001" w:tentative="1">
+      <w:start w:val="1"/>
+      <w:numFmt w:val="bullet"/>
+      <w:lvlText w:val=""/>
+      <w:lvlJc w:val="left"/>
+      <w:pPr>
+        <w:ind w:left="2880" w:hanging="360"/>
+      </w:pPr>
+      <w:rPr>
+        <w:rFonts w:ascii="Symbol" w:hAnsi="Symbol" w:hint="default"/>
+      </w:rPr>
+    </w:lvl>
+    <w:lvl w:ilvl="4" w:tplc="04090003" w:tentative="1">
+      <w:start w:val="1"/>
+      <w:numFmt w:val="bullet"/>
+      <w:lvlText w:val="o"/>
+      <w:lvlJc w:val="left"/>
+      <w:pPr>
+        <w:ind w:left="3600" w:hanging="360"/>
+      </w:pPr>
+      <w:rPr>
+        <w:rFonts w:ascii="Courier New" w:hAnsi="Courier New" w:hint="default"/>
+      </w:rPr>
+    </w:lvl>
+    <w:lvl w:ilvl="5" w:tplc="04090005" w:tentative="1">
+      <w:start w:val="1"/>
+      <w:numFmt w:val="bullet"/>
+      <w:lvlText w:val=""/>
+      <w:lvlJc w:val="left"/>
+      <w:pPr>
+        <w:ind w:left="4320" w:hanging="360"/>
+      </w:pPr>
+      <w:rPr>
+        <w:rFonts w:ascii="Wingdings" w:hAnsi="Wingdings" w:hint="default"/>
+      </w:rPr>
+    </w:lvl>
+    <w:lvl w:ilvl="6" w:tplc="04090001" w:tentative="1">
+      <w:start w:val="1"/>
+      <w:numFmt w:val="bullet"/>
+      <w:lvlText w:val=""/>
+      <w:lvlJc w:val="left"/>
+      <w:pPr>
+        <w:ind w:left="5040" w:hanging="360"/>
+      </w:pPr>
+      <w:rPr>
+        <w:rFonts w:ascii="Symbol" w:hAnsi="Symbol" w:hint="default"/>
+      </w:rPr>
+    </w:lvl>
+    <w:lvl w:ilvl="7" w:tplc="04090003" w:tentative="1">
+      <w:start w:val="1"/>
+      <w:numFmt w:val="bullet"/>
+      <w:lvlText w:val="o"/>
+      <w:lvlJc w:val="left"/>
+      <w:pPr>
+        <w:ind w:left="5760" w:hanging="360"/>
+      </w:pPr>
+      <w:rPr>
+        <w:rFonts w:ascii="Courier New" w:hAnsi="Courier New" w:hint="default"/>
+      </w:rPr>
+    </w:lvl>
+    <w:lvl w:ilvl="8" w:tplc="04090005" w:tentative="1">
+      <w:start w:val="1"/>
+      <w:numFmt w:val="bullet"/>
+      <w:lvlText w:val=""/>
+      <w:lvlJc w:val="left"/>
+      <w:pPr>
+        <w:ind w:left="6480" w:hanging="360"/>
+      </w:pPr>
+      <w:rPr>
+        <w:rFonts w:ascii="Wingdings" w:hAnsi="Wingdings" w:hint="default"/>
+      </w:rPr>
+    </w:lvl>
+  </w:abstractNum>
+  <w:abstractNum w:abstractNumId="1">
+    <w:nsid w:val="340736D2"/>
+    <w:multiLevelType w:val="hybridMultilevel"/>
+    <w:tmpl w:val="A88CB4CE"/>
+    <w:lvl w:ilvl="0" w:tplc="04090001">
+      <w:start w:val="1"/>
+      <w:numFmt w:val="bullet"/>
+      <w:lvlText w:val=""/>
+      <w:lvlJc w:val="left"/>
+      <w:pPr>
+        <w:ind w:left="720" w:hanging="360"/>
+      </w:pPr>
+      <w:rPr>
+        <w:rFonts w:ascii="Symbol" w:hAnsi="Symbol" w:hint="default"/>
+      </w:rPr>
+    </w:lvl>
+    <w:lvl w:ilvl="1" w:tplc="04090003" w:tentative="1">
+      <w:start w:val="1"/>
+      <w:numFmt w:val="bullet"/>
+      <w:lvlText w:val="o"/>
+      <w:lvlJc w:val="left"/>
+      <w:pPr>
+        <w:ind w:left="1440" w:hanging="360"/>
+      </w:pPr>
+      <w:rPr>
+        <w:rFonts w:ascii="Courier New" w:hAnsi="Courier New" w:hint="default"/>
+      </w:rPr>
+    </w:lvl>
+    <w:lvl w:ilvl="2" w:tplc="04090005" w:tentative="1">
+      <w:start w:val="1"/>
+      <w:numFmt w:val="bullet"/>
+      <w:lvlText w:val=""/>
+      <w:lvlJc w:val="left"/>
+      <w:pPr>
+        <w:ind w:left="2160" w:hanging="360"/>
+      </w:pPr>
+      <w:rPr>
+        <w:rFonts w:ascii="Wingdings" w:hAnsi="Wingdings" w:hint="default"/>
+      </w:rPr>
+    </w:lvl>
+    <w:lvl w:ilvl="3" w:tplc="04090001" w:tentative="1">
+      <w:start w:val="1"/>
+      <w:numFmt w:val="bullet"/>
+      <w:lvlText w:val=""/>
+      <w:lvlJc w:val="left"/>
+      <w:pPr>
+        <w:ind w:left="2880" w:hanging="360"/>
+      </w:pPr>
+      <w:rPr>
+        <w:rFonts w:ascii="Symbol" w:hAnsi="Symbol" w:hint="default"/>
+      </w:rPr>
+    </w:lvl>
+    <w:lvl w:ilvl="4" w:tplc="04090003" w:tentative="1">
+      <w:start w:val="1"/>
+      <w:numFmt w:val="bullet"/>
+      <w:lvlText w:val="o"/>
+      <w:lvlJc w:val="left"/>
+      <w:pPr>
+        <w:ind w:left="3600" w:hanging="360"/>
+      </w:pPr>
+      <w:rPr>
+        <w:rFonts w:ascii="Courier New" w:hAnsi="Courier New" w:hint="default"/>
+      </w:rPr>
+    </w:lvl>
+    <w:lvl w:ilvl="5" w:tplc="04090005" w:tentative="1">
+      <w:start w:val="1"/>
+      <w:numFmt w:val="bullet"/>
+      <w:lvlText w:val=""/>
+      <w:lvlJc w:val="left"/>
+      <w:pPr>
+        <w:ind w:left="4320" w:hanging="360"/>
+      </w:pPr>
+      <w:rPr>
+        <w:rFonts w:ascii="Wingdings" w:hAnsi="Wingdings" w:hint="default"/>
+      </w:rPr>
+    </w:lvl>
+    <w:lvl w:ilvl="6" w:tplc="04090001" w:tentative="1">
+      <w:start w:val="1"/>
+      <w:numFmt w:val="bullet"/>
+      <w:lvlText w:val=""/>
+      <w:lvlJc w:val="left"/>
+      <w:pPr>
+        <w:ind w:left="5040" w:hanging="360"/>
+      </w:pPr>
+      <w:rPr>
+        <w:rFonts w:ascii="Symbol" w:hAnsi="Symbol" w:hint="default"/>
+      </w:rPr>
+    </w:lvl>
+    <w:lvl w:ilvl="7" w:tplc="04090003" w:tentative="1">
+      <w:start w:val="1"/>
+      <w:numFmt w:val="bullet"/>
+      <w:lvlText w:val="o"/>
+      <w:lvlJc w:val="left"/>
+      <w:pPr>
+        <w:ind w:left="5760" w:hanging="360"/>
+      </w:pPr>
+      <w:rPr>
+        <w:rFonts w:ascii="Courier New" w:hAnsi="Courier New" w:hint="default"/>
+      </w:rPr>
+    </w:lvl>
+    <w:lvl w:ilvl="8" w:tplc="04090005" w:tentative="1">
+      <w:start w:val="1"/>
+      <w:numFmt w:val="bullet"/>
+      <w:lvlText w:val=""/>
+      <w:lvlJc w:val="left"/>
+      <w:pPr>
+        <w:ind w:left="6480" w:hanging="360"/>
+      </w:pPr>
+      <w:rPr>
+        <w:rFonts w:ascii="Wingdings" w:hAnsi="Wingdings" w:hint="default"/>
+      </w:rPr>
+    </w:lvl>
+  </w:abstractNum>
+  <w:abstractNum w:abstractNumId="2">
     <w:nsid w:val="4CA50F0D"/>
     <w:multiLevelType w:val="hybridMultilevel"/>
     <w:tmpl w:val="4D5A0B96"/>
@@ -222,7 +769,13 @@
     </w:lvl>
   </w:abstractNum>
   <w:num w:numId="1">
+    <w:abstractNumId w:val="2"/>
+  </w:num>
+  <w:num w:numId="2">
     <w:abstractNumId w:val="0"/>
+  </w:num>
+  <w:num w:numId="3">
+    <w:abstractNumId w:val="1"/>
   </w:num>
 </w:numbering>
 </file>

</xml_diff>

<commit_message>
Proj 1Data Cleaning/Checking and Interim
Created interim analysis presentation for plan for data anlaysis, summary of data, and questions about data. Cleaned data - lots of subsetting and recoding of variables.
</commit_message>
<xml_diff>
--- a/Project1/Docs/Proj1ClassNotes.docx
+++ b/Project1/Docs/Proj1ClassNotes.docx
@@ -15,8 +15,13 @@
           <w:numId w:val="1"/>
         </w:numPr>
       </w:pPr>
-      <w:r>
-        <w:t>not all variables from data dictionary are in the dataset</w:t>
+      <w:proofErr w:type="gramStart"/>
+      <w:r>
+        <w:t>not</w:t>
+      </w:r>
+      <w:proofErr w:type="gramEnd"/>
+      <w:r>
+        <w:t xml:space="preserve"> all variables from data dictionary are in the dataset</w:t>
       </w:r>
     </w:p>
     <w:p>
@@ -27,8 +32,13 @@
           <w:numId w:val="1"/>
         </w:numPr>
       </w:pPr>
-      <w:r>
-        <w:t xml:space="preserve">not planning on including comorbidities unless there is a reason (example of comorbidity = </w:t>
+      <w:proofErr w:type="gramStart"/>
+      <w:r>
+        <w:t>not</w:t>
+      </w:r>
+      <w:proofErr w:type="gramEnd"/>
+      <w:r>
+        <w:t xml:space="preserve"> planning on including comorbidities unless there is a reason (example of comorbidity = </w:t>
       </w:r>
       <w:proofErr w:type="spellStart"/>
       <w:r>
@@ -48,10 +58,12 @@
         </w:numPr>
       </w:pPr>
       <w:proofErr w:type="spellStart"/>
+      <w:proofErr w:type="gramStart"/>
       <w:r>
         <w:t>hbp</w:t>
       </w:r>
       <w:proofErr w:type="spellEnd"/>
+      <w:proofErr w:type="gramEnd"/>
       <w:r>
         <w:t>:</w:t>
       </w:r>
@@ -64,8 +76,13 @@
           <w:numId w:val="1"/>
         </w:numPr>
       </w:pPr>
-      <w:r>
-        <w:t>not sure what the difference is between yes and yes from data trajectory or no and no from data trajectory</w:t>
+      <w:proofErr w:type="gramStart"/>
+      <w:r>
+        <w:t>not</w:t>
+      </w:r>
+      <w:proofErr w:type="gramEnd"/>
+      <w:r>
+        <w:t xml:space="preserve"> sure what the difference is between yes and yes from data trajectory or no and no from data trajectory</w:t>
       </w:r>
     </w:p>
     <w:p>
@@ -109,8 +126,13 @@
           <w:numId w:val="2"/>
         </w:numPr>
       </w:pPr>
-      <w:r>
-        <w:t>might notice that there are 10 levels for this categorical variable (how can we re-do this)</w:t>
+      <w:proofErr w:type="gramStart"/>
+      <w:r>
+        <w:t>might</w:t>
+      </w:r>
+      <w:proofErr w:type="gramEnd"/>
+      <w:r>
+        <w:t xml:space="preserve"> notice that there are 10 levels for this categorical variable (how can we re-do this)</w:t>
       </w:r>
     </w:p>
     <w:p>
@@ -121,8 +143,13 @@
           <w:numId w:val="2"/>
         </w:numPr>
       </w:pPr>
-      <w:r>
-        <w:t>comment on any weird things you’ve noticed in data that you have questions about</w:t>
+      <w:proofErr w:type="gramStart"/>
+      <w:r>
+        <w:t>comment</w:t>
+      </w:r>
+      <w:proofErr w:type="gramEnd"/>
+      <w:r>
+        <w:t xml:space="preserve"> on any weird things you’ve noticed in data that you have questions about</w:t>
       </w:r>
     </w:p>
     <w:p>
@@ -133,8 +160,13 @@
           <w:numId w:val="2"/>
         </w:numPr>
       </w:pPr>
-      <w:r>
-        <w:t xml:space="preserve">not graded on quality of presentation </w:t>
+      <w:proofErr w:type="gramStart"/>
+      <w:r>
+        <w:t>not</w:t>
+      </w:r>
+      <w:proofErr w:type="gramEnd"/>
+      <w:r>
+        <w:t xml:space="preserve"> graded on quality of presentation </w:t>
       </w:r>
     </w:p>
     <w:p>
@@ -145,8 +177,13 @@
           <w:numId w:val="2"/>
         </w:numPr>
       </w:pPr>
-      <w:r>
-        <w:t>opportunity to get teachers to get a peek at what we’re trying to do so we can get feedback</w:t>
+      <w:proofErr w:type="gramStart"/>
+      <w:r>
+        <w:t>opportunity</w:t>
+      </w:r>
+      <w:proofErr w:type="gramEnd"/>
+      <w:r>
+        <w:t xml:space="preserve"> to get teachers to get a peek at what we’re trying to do so we can get feedback</w:t>
       </w:r>
     </w:p>
     <w:p>
@@ -157,8 +194,13 @@
           <w:numId w:val="2"/>
         </w:numPr>
       </w:pPr>
-      <w:r>
-        <w:t>initially – do I understand the data (can I get enough questions on the slide to help understand questions)</w:t>
+      <w:proofErr w:type="gramStart"/>
+      <w:r>
+        <w:t>initially</w:t>
+      </w:r>
+      <w:proofErr w:type="gramEnd"/>
+      <w:r>
+        <w:t xml:space="preserve"> – do I understand the data (can I get enough questions on the slide to help understand questions)</w:t>
       </w:r>
     </w:p>
     <w:p>
@@ -169,8 +211,13 @@
           <w:numId w:val="2"/>
         </w:numPr>
       </w:pPr>
-      <w:r>
-        <w:t xml:space="preserve">may includes some </w:t>
+      <w:proofErr w:type="gramStart"/>
+      <w:r>
+        <w:t>may</w:t>
+      </w:r>
+      <w:proofErr w:type="gramEnd"/>
+      <w:r>
+        <w:t xml:space="preserve"> includes some </w:t>
       </w:r>
       <w:proofErr w:type="spellStart"/>
       <w:r>
@@ -189,8 +236,13 @@
           <w:numId w:val="2"/>
         </w:numPr>
       </w:pPr>
-      <w:r>
-        <w:t xml:space="preserve">final (third slide) should say what </w:t>
+      <w:proofErr w:type="gramStart"/>
+      <w:r>
+        <w:t>final</w:t>
+      </w:r>
+      <w:proofErr w:type="gramEnd"/>
+      <w:r>
+        <w:t xml:space="preserve"> (third slide) should say what </w:t>
       </w:r>
     </w:p>
     <w:p/>
@@ -206,7 +258,19 @@
     </w:p>
     <w:p>
       <w:r>
-        <w:t>Slide 2: Things you’ve noticed in the data any far and questions</w:t>
+        <w:t>Slide 2: Things</w:t>
+      </w:r>
+      <w:r>
+        <w:t xml:space="preserve"> you’ve noticed in the data so far</w:t>
+      </w:r>
+      <w:r>
+        <w:t xml:space="preserve"> and</w:t>
+      </w:r>
+      <w:r>
+        <w:t xml:space="preserve"> any</w:t>
+      </w:r>
+      <w:r>
+        <w:t xml:space="preserve"> questions</w:t>
       </w:r>
     </w:p>
     <w:p>
@@ -230,7 +294,12 @@
         <w:ind w:left="720"/>
       </w:pPr>
       <w:r>
-        <w:t>If any clinically meaningful values are outside your CI then you’ve ruled them out and you don’t have an underpowered subject</w:t>
+        <w:t xml:space="preserve">If any clinically </w:t>
+      </w:r>
+      <w:bookmarkStart w:id="0" w:name="_GoBack"/>
+      <w:bookmarkEnd w:id="0"/>
+      <w:r>
+        <w:t>meaningful values are outside your CI then you’ve ruled them out and you don’t have an underpowered subject</w:t>
       </w:r>
     </w:p>
     <w:p/>
@@ -403,8 +472,6 @@
       <w:r>
         <w:t>(NAs for R)</w:t>
       </w:r>
-      <w:bookmarkStart w:id="0" w:name="_GoBack"/>
-      <w:bookmarkEnd w:id="0"/>
     </w:p>
     <w:p/>
     <w:p>

</xml_diff>

<commit_message>
Proj1 Descriptive Stats and Plotting
Plotting and checking assumptions, looking at relationships and associations among relevant variables.
</commit_message>
<xml_diff>
--- a/Project1/Docs/Proj1ClassNotes.docx
+++ b/Project1/Docs/Proj1ClassNotes.docx
@@ -15,8 +15,13 @@
           <w:numId w:val="1"/>
         </w:numPr>
       </w:pPr>
-      <w:r>
-        <w:t>not all variables from data dictionary are in the dataset</w:t>
+      <w:proofErr w:type="gramStart"/>
+      <w:r>
+        <w:t>not</w:t>
+      </w:r>
+      <w:proofErr w:type="gramEnd"/>
+      <w:r>
+        <w:t xml:space="preserve"> all variables from data dictionary are in the dataset</w:t>
       </w:r>
     </w:p>
     <w:p>
@@ -27,8 +32,21 @@
           <w:numId w:val="1"/>
         </w:numPr>
       </w:pPr>
-      <w:r>
-        <w:t>not planning on including comorbidities unless there is a reason (example of comorbidity = hbp)</w:t>
+      <w:proofErr w:type="gramStart"/>
+      <w:r>
+        <w:t>not</w:t>
+      </w:r>
+      <w:proofErr w:type="gramEnd"/>
+      <w:r>
+        <w:t xml:space="preserve"> planning on including comorbidities unless there is a reason (example of comorbidity = </w:t>
+      </w:r>
+      <w:proofErr w:type="spellStart"/>
+      <w:r>
+        <w:t>hbp</w:t>
+      </w:r>
+      <w:proofErr w:type="spellEnd"/>
+      <w:r>
+        <w:t>)</w:t>
       </w:r>
     </w:p>
     <w:p>
@@ -39,8 +57,15 @@
           <w:numId w:val="1"/>
         </w:numPr>
       </w:pPr>
-      <w:r>
-        <w:t>hbp:</w:t>
+      <w:proofErr w:type="spellStart"/>
+      <w:proofErr w:type="gramStart"/>
+      <w:r>
+        <w:t>hbp</w:t>
+      </w:r>
+      <w:proofErr w:type="spellEnd"/>
+      <w:proofErr w:type="gramEnd"/>
+      <w:r>
+        <w:t>:</w:t>
       </w:r>
     </w:p>
     <w:p>
@@ -51,8 +76,13 @@
           <w:numId w:val="1"/>
         </w:numPr>
       </w:pPr>
-      <w:r>
-        <w:t>not sure what the difference is between yes and yes from data trajectory or no and no from data trajectory</w:t>
+      <w:proofErr w:type="gramStart"/>
+      <w:r>
+        <w:t>not</w:t>
+      </w:r>
+      <w:proofErr w:type="gramEnd"/>
+      <w:r>
+        <w:t xml:space="preserve"> sure what the difference is between yes and yes from data trajectory or no and no from data trajectory</w:t>
       </w:r>
     </w:p>
     <w:p>
@@ -96,8 +126,13 @@
           <w:numId w:val="2"/>
         </w:numPr>
       </w:pPr>
-      <w:r>
-        <w:t>might notice that there are 10 levels for this categorical variable (how can we re-do this)</w:t>
+      <w:proofErr w:type="gramStart"/>
+      <w:r>
+        <w:t>might</w:t>
+      </w:r>
+      <w:proofErr w:type="gramEnd"/>
+      <w:r>
+        <w:t xml:space="preserve"> notice that there are 10 levels for this categorical variable (how can we re-do this)</w:t>
       </w:r>
     </w:p>
     <w:p>
@@ -108,8 +143,13 @@
           <w:numId w:val="2"/>
         </w:numPr>
       </w:pPr>
-      <w:r>
-        <w:t>comment on any weird things you’ve noticed in data that you have questions about</w:t>
+      <w:proofErr w:type="gramStart"/>
+      <w:r>
+        <w:t>comment</w:t>
+      </w:r>
+      <w:proofErr w:type="gramEnd"/>
+      <w:r>
+        <w:t xml:space="preserve"> on any weird things you’ve noticed in data that you have questions about</w:t>
       </w:r>
     </w:p>
     <w:p>
@@ -120,8 +160,13 @@
           <w:numId w:val="2"/>
         </w:numPr>
       </w:pPr>
-      <w:r>
-        <w:t xml:space="preserve">not graded on quality of presentation </w:t>
+      <w:proofErr w:type="gramStart"/>
+      <w:r>
+        <w:t>not</w:t>
+      </w:r>
+      <w:proofErr w:type="gramEnd"/>
+      <w:r>
+        <w:t xml:space="preserve"> graded on quality of presentation </w:t>
       </w:r>
     </w:p>
     <w:p>
@@ -132,8 +177,13 @@
           <w:numId w:val="2"/>
         </w:numPr>
       </w:pPr>
-      <w:r>
-        <w:t>opportunity to get teachers to get a peek at what we’re trying to do so we can get feedback</w:t>
+      <w:proofErr w:type="gramStart"/>
+      <w:r>
+        <w:t>opportunity</w:t>
+      </w:r>
+      <w:proofErr w:type="gramEnd"/>
+      <w:r>
+        <w:t xml:space="preserve"> to get teachers to get a peek at what we’re trying to do so we can get feedback</w:t>
       </w:r>
     </w:p>
     <w:p>
@@ -144,8 +194,13 @@
           <w:numId w:val="2"/>
         </w:numPr>
       </w:pPr>
-      <w:r>
-        <w:t>initially – do I understand the data (can I get enough questions on the slide to help understand questions)</w:t>
+      <w:proofErr w:type="gramStart"/>
+      <w:r>
+        <w:t>initially</w:t>
+      </w:r>
+      <w:proofErr w:type="gramEnd"/>
+      <w:r>
+        <w:t xml:space="preserve"> – do I understand the data (can I get enough questions on the slide to help understand questions)</w:t>
       </w:r>
     </w:p>
     <w:p>
@@ -156,8 +211,21 @@
           <w:numId w:val="2"/>
         </w:numPr>
       </w:pPr>
-      <w:r>
-        <w:t>may includes some descriptives, tables or graphs</w:t>
+      <w:proofErr w:type="gramStart"/>
+      <w:r>
+        <w:t>may</w:t>
+      </w:r>
+      <w:proofErr w:type="gramEnd"/>
+      <w:r>
+        <w:t xml:space="preserve"> includes some </w:t>
+      </w:r>
+      <w:proofErr w:type="spellStart"/>
+      <w:r>
+        <w:t>descriptives</w:t>
+      </w:r>
+      <w:proofErr w:type="spellEnd"/>
+      <w:r>
+        <w:t>, tables or graphs</w:t>
       </w:r>
     </w:p>
     <w:p>
@@ -168,8 +236,13 @@
           <w:numId w:val="2"/>
         </w:numPr>
       </w:pPr>
-      <w:r>
-        <w:t xml:space="preserve">final (third slide) should say what </w:t>
+      <w:proofErr w:type="gramStart"/>
+      <w:r>
+        <w:t>final</w:t>
+      </w:r>
+      <w:proofErr w:type="gramEnd"/>
+      <w:r>
+        <w:t xml:space="preserve"> (third slide) should say what </w:t>
       </w:r>
     </w:p>
     <w:p/>
@@ -425,6 +498,63 @@
     <w:p>
       <w:r>
         <w:t>Not interested in cholesterol or other comorbidities</w:t>
+      </w:r>
+    </w:p>
+    <w:p/>
+    <w:p/>
+    <w:p>
+      <w:r>
+        <w:t>Notes 10/2/17</w:t>
+      </w:r>
+    </w:p>
+    <w:p>
+      <w:r>
+        <w:t>Good to use vague/uninformative priors – mean 0, variance 1000</w:t>
+      </w:r>
+    </w:p>
+    <w:p>
+      <w:r>
+        <w:t>Good to start by fitting full and crude models for each outcome (8 models)</w:t>
+      </w:r>
+    </w:p>
+    <w:p>
+      <w:r>
+        <w:t>Max ~ 12 models</w:t>
+      </w:r>
+    </w:p>
+    <w:p>
+      <w:r>
+        <w:t>Look at whether effect of hard drug use changes between crude and full and if so maybe do some additional investigation into why that is and what sorts of variables may be associated with that</w:t>
+      </w:r>
+    </w:p>
+    <w:p>
+      <w:r>
+        <w:t xml:space="preserve">Look at correlations between covariates and hard drug use and outcome </w:t>
+      </w:r>
+      <w:proofErr w:type="gramStart"/>
+      <w:r>
+        <w:t>-  if</w:t>
+      </w:r>
+      <w:proofErr w:type="gramEnd"/>
+      <w:r>
+        <w:t xml:space="preserve"> it is highly associated with both then </w:t>
+      </w:r>
+    </w:p>
+    <w:p>
+      <w:r>
+        <w:t xml:space="preserve">Run with SAS defaults and then look at trace plots </w:t>
+      </w:r>
+      <w:r>
+        <w:sym w:font="Wingdings" w:char="F0E0"/>
+      </w:r>
+      <w:r>
+        <w:t xml:space="preserve"> probably won’t converge</w:t>
+      </w:r>
+    </w:p>
+    <w:p>
+      <w:r>
+        <w:tab/>
+        <w:t>So up the burn in and number of iterations</w:t>
       </w:r>
       <w:bookmarkStart w:id="0" w:name="_GoBack"/>
       <w:bookmarkEnd w:id="0"/>

</xml_diff>